<commit_message>
Serial number added for testcases
</commit_message>
<xml_diff>
--- a/Project Report.docx
+++ b/Project Report.docx
@@ -10,6 +10,7 @@
           <w:docPartUnique/>
         </w:docPartObj>
       </w:sdtPr>
+      <w:sdtEndPr/>
       <w:sdtContent>
         <w:p>
           <w:pPr>
@@ -173,6 +174,7 @@
                                         <w:dataBinding w:prefixMappings="xmlns:ns0='http://purl.org/dc/elements/1.1/' xmlns:ns1='http://schemas.openxmlformats.org/package/2006/metadata/core-properties' " w:xpath="/ns1:coreProperties[1]/ns0:title[1]" w:storeItemID="{6C3C8BC8-F283-45AE-878A-BAB7291924A1}"/>
                                         <w:text/>
                                       </w:sdtPr>
+                                      <w:sdtEndPr/>
                                       <w:sdtContent>
                                         <w:p>
                                           <w:pPr>
@@ -209,6 +211,7 @@
                                         <w:dataBinding w:prefixMappings="xmlns:ns0='http://purl.org/dc/elements/1.1/' xmlns:ns1='http://schemas.openxmlformats.org/package/2006/metadata/core-properties' " w:xpath="/ns1:coreProperties[1]/ns0:subject[1]" w:storeItemID="{6C3C8BC8-F283-45AE-878A-BAB7291924A1}"/>
                                         <w:text/>
                                       </w:sdtPr>
+                                      <w:sdtEndPr/>
                                       <w:sdtContent>
                                         <w:p>
                                           <w:pPr>
@@ -261,6 +264,7 @@
                                         <w:dataBinding w:prefixMappings="xmlns:ns0='http://schemas.microsoft.com/office/2006/coverPageProps' " w:xpath="/ns0:CoverPageProperties[1]/ns0:Abstract[1]" w:storeItemID="{55AF091B-3C7A-41E3-B477-F2FDAA23CFDA}"/>
                                         <w:text/>
                                       </w:sdtPr>
+                                      <w:sdtEndPr/>
                                       <w:sdtContent>
                                         <w:p>
                                           <w:pPr>
@@ -274,7 +278,23 @@
                                               <w:color w:val="000000" w:themeColor="text1"/>
                                               <w:sz w:val="28"/>
                                             </w:rPr>
-                                            <w:t xml:space="preserve">“Track My MRT” is a native ios application, that </w:t>
+                                            <w:t xml:space="preserve">“Track My MRT” is a native </w:t>
+                                          </w:r>
+                                          <w:proofErr w:type="spellStart"/>
+                                          <w:r>
+                                            <w:rPr>
+                                              <w:color w:val="000000" w:themeColor="text1"/>
+                                              <w:sz w:val="28"/>
+                                            </w:rPr>
+                                            <w:t>ios</w:t>
+                                          </w:r>
+                                          <w:proofErr w:type="spellEnd"/>
+                                          <w:r>
+                                            <w:rPr>
+                                              <w:color w:val="000000" w:themeColor="text1"/>
+                                              <w:sz w:val="28"/>
+                                            </w:rPr>
+                                            <w:t xml:space="preserve"> application, that </w:t>
                                           </w:r>
                                           <w:r>
                                             <w:rPr>
@@ -316,6 +336,7 @@
                                         <w:dataBinding w:prefixMappings="xmlns:ns0='http://purl.org/dc/elements/1.1/' xmlns:ns1='http://schemas.openxmlformats.org/package/2006/metadata/core-properties' " w:xpath="/ns1:coreProperties[1]/ns0:creator[1]" w:storeItemID="{6C3C8BC8-F283-45AE-878A-BAB7291924A1}"/>
                                         <w:text/>
                                       </w:sdtPr>
+                                      <w:sdtEndPr/>
                                       <w:sdtContent>
                                         <w:p>
                                           <w:pPr>
@@ -353,8 +374,6 @@
                                           <w:sz w:val="28"/>
                                         </w:rPr>
                                       </w:pPr>
-                                      <w:bookmarkStart w:id="0" w:name="_GoBack"/>
-                                      <w:bookmarkEnd w:id="0"/>
                                       <w:r>
                                         <w:rPr>
                                           <w:sz w:val="28"/>
@@ -463,11 +482,19 @@
                                         </w:rPr>
                                         <w:t xml:space="preserve">Varun </w:t>
                                       </w:r>
+                                      <w:proofErr w:type="spellStart"/>
                                       <w:r>
                                         <w:rPr>
                                           <w:sz w:val="28"/>
                                         </w:rPr>
-                                        <w:t xml:space="preserve">Sampath </w:t>
+                                        <w:t>Sampath</w:t>
+                                      </w:r>
+                                      <w:proofErr w:type="spellEnd"/>
+                                      <w:r>
+                                        <w:rPr>
+                                          <w:sz w:val="28"/>
+                                        </w:rPr>
+                                        <w:t xml:space="preserve"> </w:t>
                                       </w:r>
                                       <w:r>
                                         <w:rPr>
@@ -615,6 +642,7 @@
                                   <w:dataBinding w:prefixMappings="xmlns:ns0='http://purl.org/dc/elements/1.1/' xmlns:ns1='http://schemas.openxmlformats.org/package/2006/metadata/core-properties' " w:xpath="/ns1:coreProperties[1]/ns0:title[1]" w:storeItemID="{6C3C8BC8-F283-45AE-878A-BAB7291924A1}"/>
                                   <w:text/>
                                 </w:sdtPr>
+                                <w:sdtEndPr/>
                                 <w:sdtContent>
                                   <w:p>
                                     <w:pPr>
@@ -651,6 +679,7 @@
                                   <w:dataBinding w:prefixMappings="xmlns:ns0='http://purl.org/dc/elements/1.1/' xmlns:ns1='http://schemas.openxmlformats.org/package/2006/metadata/core-properties' " w:xpath="/ns1:coreProperties[1]/ns0:subject[1]" w:storeItemID="{6C3C8BC8-F283-45AE-878A-BAB7291924A1}"/>
                                   <w:text/>
                                 </w:sdtPr>
+                                <w:sdtEndPr/>
                                 <w:sdtContent>
                                   <w:p>
                                     <w:pPr>
@@ -703,6 +732,7 @@
                                   <w:dataBinding w:prefixMappings="xmlns:ns0='http://schemas.microsoft.com/office/2006/coverPageProps' " w:xpath="/ns0:CoverPageProperties[1]/ns0:Abstract[1]" w:storeItemID="{55AF091B-3C7A-41E3-B477-F2FDAA23CFDA}"/>
                                   <w:text/>
                                 </w:sdtPr>
+                                <w:sdtEndPr/>
                                 <w:sdtContent>
                                   <w:p>
                                     <w:pPr>
@@ -716,7 +746,23 @@
                                         <w:color w:val="000000" w:themeColor="text1"/>
                                         <w:sz w:val="28"/>
                                       </w:rPr>
-                                      <w:t xml:space="preserve">“Track My MRT” is a native ios application, that </w:t>
+                                      <w:t xml:space="preserve">“Track My MRT” is a native </w:t>
+                                    </w:r>
+                                    <w:proofErr w:type="spellStart"/>
+                                    <w:r>
+                                      <w:rPr>
+                                        <w:color w:val="000000" w:themeColor="text1"/>
+                                        <w:sz w:val="28"/>
+                                      </w:rPr>
+                                      <w:t>ios</w:t>
+                                    </w:r>
+                                    <w:proofErr w:type="spellEnd"/>
+                                    <w:r>
+                                      <w:rPr>
+                                        <w:color w:val="000000" w:themeColor="text1"/>
+                                        <w:sz w:val="28"/>
+                                      </w:rPr>
+                                      <w:t xml:space="preserve"> application, that </w:t>
                                     </w:r>
                                     <w:r>
                                       <w:rPr>
@@ -758,6 +804,7 @@
                                   <w:dataBinding w:prefixMappings="xmlns:ns0='http://purl.org/dc/elements/1.1/' xmlns:ns1='http://schemas.openxmlformats.org/package/2006/metadata/core-properties' " w:xpath="/ns1:coreProperties[1]/ns0:creator[1]" w:storeItemID="{6C3C8BC8-F283-45AE-878A-BAB7291924A1}"/>
                                   <w:text/>
                                 </w:sdtPr>
+                                <w:sdtEndPr/>
                                 <w:sdtContent>
                                   <w:p>
                                     <w:pPr>
@@ -795,8 +842,6 @@
                                     <w:sz w:val="28"/>
                                   </w:rPr>
                                 </w:pPr>
-                                <w:bookmarkStart w:id="1" w:name="_GoBack"/>
-                                <w:bookmarkEnd w:id="1"/>
                                 <w:r>
                                   <w:rPr>
                                     <w:sz w:val="28"/>
@@ -905,11 +950,19 @@
                                   </w:rPr>
                                   <w:t xml:space="preserve">Varun </w:t>
                                 </w:r>
+                                <w:proofErr w:type="spellStart"/>
                                 <w:r>
                                   <w:rPr>
                                     <w:sz w:val="28"/>
                                   </w:rPr>
-                                  <w:t xml:space="preserve">Sampath </w:t>
+                                  <w:t>Sampath</w:t>
+                                </w:r>
+                                <w:proofErr w:type="spellEnd"/>
+                                <w:r>
+                                  <w:rPr>
+                                    <w:sz w:val="28"/>
+                                  </w:rPr>
+                                  <w:t xml:space="preserve"> </w:t>
                                 </w:r>
                                 <w:r>
                                   <w:rPr>
@@ -1020,13 +1073,7 @@
         <w:rPr>
           <w:lang w:val="en-IN"/>
         </w:rPr>
-        <w:t xml:space="preserve"> de</w:t>
-      </w:r>
-      <w:r>
-        <w:rPr>
-          <w:lang w:val="en-IN"/>
-        </w:rPr>
-        <w:t>stination</w:t>
+        <w:t xml:space="preserve"> destination</w:t>
       </w:r>
       <w:r>
         <w:rPr>
@@ -1090,13 +1137,7 @@
         <w:rPr>
           <w:lang w:val="en-IN"/>
         </w:rPr>
-        <w:t>Share the timings, fare and other details  by s</w:t>
-      </w:r>
-      <w:r>
-        <w:rPr>
-          <w:lang w:val="en-IN"/>
-        </w:rPr>
-        <w:t>ending screen shot via Airdrop, WhatsApp</w:t>
+        <w:t>Share the timings, fare and other details  by sending screen shot via Airdrop, WhatsApp</w:t>
       </w:r>
       <w:r>
         <w:rPr>
@@ -1138,7 +1179,15 @@
     </w:p>
     <w:p>
       <w:r>
-        <w:t>The application is a native ios application</w:t>
+        <w:t xml:space="preserve">The application is a native </w:t>
+      </w:r>
+      <w:proofErr w:type="spellStart"/>
+      <w:r>
+        <w:t>ios</w:t>
+      </w:r>
+      <w:proofErr w:type="spellEnd"/>
+      <w:r>
+        <w:t xml:space="preserve"> application</w:t>
       </w:r>
       <w:r>
         <w:t xml:space="preserve"> developed using the </w:t>
@@ -1160,19 +1209,7 @@
           <w:rPr>
             <w:rStyle w:val="Hyperlink"/>
           </w:rPr>
-          <w:t>MRTA</w:t>
-        </w:r>
-        <w:r>
-          <w:rPr>
-            <w:rStyle w:val="Hyperlink"/>
-          </w:rPr>
-          <w:t>P</w:t>
-        </w:r>
-        <w:r>
-          <w:rPr>
-            <w:rStyle w:val="Hyperlink"/>
-          </w:rPr>
-          <w:t>I.com</w:t>
+          <w:t>MRTAPI.com</w:t>
         </w:r>
       </w:hyperlink>
       <w:r>
@@ -1225,25 +1262,33 @@
         <w:rPr>
           <w:lang w:val="en-IN"/>
         </w:rPr>
-        <w:t xml:space="preserve"> station</w:t>
+        <w:t xml:space="preserve"> stations. </w:t>
       </w:r>
       <w:r>
         <w:rPr>
           <w:lang w:val="en-IN"/>
         </w:rPr>
-        <w:t xml:space="preserve">s. </w:t>
+        <w:t xml:space="preserve">The user </w:t>
       </w:r>
       <w:r>
         <w:rPr>
           <w:lang w:val="en-IN"/>
         </w:rPr>
-        <w:t xml:space="preserve">The user </w:t>
-      </w:r>
+        <w:t xml:space="preserve">may choose to share his/her current location via </w:t>
+      </w:r>
+      <w:proofErr w:type="spellStart"/>
       <w:r>
         <w:rPr>
           <w:lang w:val="en-IN"/>
         </w:rPr>
-        <w:t xml:space="preserve">may choose to share his/her current location via sms to a friend. </w:t>
+        <w:t>sms</w:t>
+      </w:r>
+      <w:proofErr w:type="spellEnd"/>
+      <w:r>
+        <w:rPr>
+          <w:lang w:val="en-IN"/>
+        </w:rPr>
+        <w:t xml:space="preserve"> to a friend. </w:t>
       </w:r>
     </w:p>
     <w:p>
@@ -1424,13 +1469,7 @@
         <w:rPr>
           <w:lang w:val="en-IN"/>
         </w:rPr>
-        <w:t>Native Apps have easier access to d</w:t>
-      </w:r>
-      <w:r>
-        <w:rPr>
-          <w:lang w:val="en-IN"/>
-        </w:rPr>
-        <w:t>evice sensors (GPS, accelerometer, etc.)</w:t>
+        <w:t>Native Apps have easier access to device sensors (GPS, accelerometer, etc.)</w:t>
       </w:r>
     </w:p>
     <w:p>
@@ -1482,13 +1521,14 @@
     <w:tbl>
       <w:tblPr>
         <w:tblStyle w:val="TableGrid"/>
-        <w:tblW w:w="10562" w:type="dxa"/>
+        <w:tblW w:w="10502" w:type="dxa"/>
         <w:tblLook w:val="04A0" w:firstRow="1" w:lastRow="0" w:firstColumn="1" w:lastColumn="0" w:noHBand="0" w:noVBand="1"/>
       </w:tblPr>
       <w:tblGrid>
-        <w:gridCol w:w="3520"/>
-        <w:gridCol w:w="3521"/>
-        <w:gridCol w:w="3521"/>
+        <w:gridCol w:w="1275"/>
+        <w:gridCol w:w="3649"/>
+        <w:gridCol w:w="3857"/>
+        <w:gridCol w:w="1721"/>
       </w:tblGrid>
       <w:tr>
         <w:trPr>
@@ -1496,7 +1536,27 @@
         </w:trPr>
         <w:tc>
           <w:tcPr>
-            <w:tcW w:w="3520" w:type="dxa"/>
+            <w:tcW w:w="1275" w:type="dxa"/>
+          </w:tcPr>
+          <w:p>
+            <w:pPr>
+              <w:rPr>
+                <w:b/>
+                <w:sz w:val="32"/>
+              </w:rPr>
+            </w:pPr>
+            <w:r>
+              <w:rPr>
+                <w:b/>
+                <w:sz w:val="32"/>
+              </w:rPr>
+              <w:t>Sl. No.</w:t>
+            </w:r>
+          </w:p>
+        </w:tc>
+        <w:tc>
+          <w:tcPr>
+            <w:tcW w:w="3649" w:type="dxa"/>
           </w:tcPr>
           <w:p>
             <w:pPr>
@@ -1516,7 +1576,7 @@
         </w:tc>
         <w:tc>
           <w:tcPr>
-            <w:tcW w:w="3521" w:type="dxa"/>
+            <w:tcW w:w="3857" w:type="dxa"/>
           </w:tcPr>
           <w:p>
             <w:pPr>
@@ -1536,7 +1596,7 @@
         </w:tc>
         <w:tc>
           <w:tcPr>
-            <w:tcW w:w="3521" w:type="dxa"/>
+            <w:tcW w:w="1721" w:type="dxa"/>
           </w:tcPr>
           <w:p>
             <w:pPr>
@@ -1561,7 +1621,17 @@
         </w:trPr>
         <w:tc>
           <w:tcPr>
-            <w:tcW w:w="3520" w:type="dxa"/>
+            <w:tcW w:w="1275" w:type="dxa"/>
+          </w:tcPr>
+          <w:p>
+            <w:r>
+              <w:t>1</w:t>
+            </w:r>
+          </w:p>
+        </w:tc>
+        <w:tc>
+          <w:tcPr>
+            <w:tcW w:w="3649" w:type="dxa"/>
           </w:tcPr>
           <w:p>
             <w:r>
@@ -1571,20 +1641,25 @@
         </w:tc>
         <w:tc>
           <w:tcPr>
-            <w:tcW w:w="3521" w:type="dxa"/>
+            <w:tcW w:w="3857" w:type="dxa"/>
           </w:tcPr>
           <w:p>
             <w:r>
-              <w:t xml:space="preserve">The screen will display the arrival time and next train’s arrival time of the From station and total fare of the journey. The screen </w:t>
+              <w:t xml:space="preserve">The screen will display the arrival time and next train’s arrival time of the </w:t>
             </w:r>
+            <w:proofErr w:type="gramStart"/>
             <w:r>
-              <w:t>also shows a list of intermediate stations.</w:t>
+              <w:t>From</w:t>
+            </w:r>
+            <w:proofErr w:type="gramEnd"/>
+            <w:r>
+              <w:t xml:space="preserve"> station and total fare of the journey. The screen also shows a list of intermediate stations.</w:t>
             </w:r>
           </w:p>
         </w:tc>
         <w:tc>
           <w:tcPr>
-            <w:tcW w:w="3521" w:type="dxa"/>
+            <w:tcW w:w="1721" w:type="dxa"/>
           </w:tcPr>
           <w:p/>
         </w:tc>
@@ -1595,7 +1670,17 @@
         </w:trPr>
         <w:tc>
           <w:tcPr>
-            <w:tcW w:w="3520" w:type="dxa"/>
+            <w:tcW w:w="1275" w:type="dxa"/>
+          </w:tcPr>
+          <w:p>
+            <w:r>
+              <w:t>2</w:t>
+            </w:r>
+          </w:p>
+        </w:tc>
+        <w:tc>
+          <w:tcPr>
+            <w:tcW w:w="3649" w:type="dxa"/>
           </w:tcPr>
           <w:p>
             <w:r>
@@ -1605,29 +1690,17 @@
         </w:tc>
         <w:tc>
           <w:tcPr>
-            <w:tcW w:w="3521" w:type="dxa"/>
+            <w:tcW w:w="3857" w:type="dxa"/>
           </w:tcPr>
           <w:p>
             <w:r>
-              <w:t xml:space="preserve">The user is prompted </w:t>
-            </w:r>
-            <w:r>
-              <w:t xml:space="preserve">with an alert box with an appropriate error message </w:t>
-            </w:r>
-            <w:r>
-              <w:t xml:space="preserve">to </w:t>
-            </w:r>
-            <w:r>
-              <w:t>enter</w:t>
-            </w:r>
-            <w:r>
-              <w:t xml:space="preserve"> the To station.</w:t>
+              <w:t>The user is prompted with an alert box with an appropriate error message to enter the To station.</w:t>
             </w:r>
           </w:p>
         </w:tc>
         <w:tc>
           <w:tcPr>
-            <w:tcW w:w="3521" w:type="dxa"/>
+            <w:tcW w:w="1721" w:type="dxa"/>
           </w:tcPr>
           <w:p/>
         </w:tc>
@@ -1638,39 +1711,37 @@
         </w:trPr>
         <w:tc>
           <w:tcPr>
-            <w:tcW w:w="3520" w:type="dxa"/>
+            <w:tcW w:w="1275" w:type="dxa"/>
           </w:tcPr>
           <w:p>
             <w:r>
-              <w:t xml:space="preserve">User selects only </w:t>
-            </w:r>
-            <w:r>
-              <w:t>To</w:t>
-            </w:r>
-            <w:r>
-              <w:t xml:space="preserve"> station and clicks the “Track My MRT” button.</w:t>
+              <w:t>3</w:t>
             </w:r>
           </w:p>
         </w:tc>
         <w:tc>
           <w:tcPr>
-            <w:tcW w:w="3521" w:type="dxa"/>
+            <w:tcW w:w="3649" w:type="dxa"/>
           </w:tcPr>
           <w:p>
             <w:r>
-              <w:t xml:space="preserve">The user is prompted with an alert box with an appropriate error message to enter the </w:t>
-            </w:r>
-            <w:r>
-              <w:t>From station</w:t>
-            </w:r>
-            <w:r>
-              <w:t>.</w:t>
+              <w:t>User selects only To station and clicks the “Track My MRT” button.</w:t>
             </w:r>
           </w:p>
         </w:tc>
         <w:tc>
           <w:tcPr>
-            <w:tcW w:w="3521" w:type="dxa"/>
+            <w:tcW w:w="3857" w:type="dxa"/>
+          </w:tcPr>
+          <w:p>
+            <w:r>
+              <w:t>The user is prompted with an alert box with an appropriate error message to enter the From station.</w:t>
+            </w:r>
+          </w:p>
+        </w:tc>
+        <w:tc>
+          <w:tcPr>
+            <w:tcW w:w="1721" w:type="dxa"/>
           </w:tcPr>
           <w:p/>
         </w:tc>
@@ -1681,45 +1752,37 @@
         </w:trPr>
         <w:tc>
           <w:tcPr>
-            <w:tcW w:w="3520" w:type="dxa"/>
+            <w:tcW w:w="1275" w:type="dxa"/>
           </w:tcPr>
           <w:p>
             <w:r>
-              <w:t xml:space="preserve">User </w:t>
-            </w:r>
-            <w:r>
-              <w:t xml:space="preserve">does not select any station </w:t>
-            </w:r>
-            <w:r>
-              <w:t>and clicks the “Track My MRT” button.</w:t>
+              <w:t>4</w:t>
             </w:r>
           </w:p>
         </w:tc>
         <w:tc>
           <w:tcPr>
-            <w:tcW w:w="3521" w:type="dxa"/>
+            <w:tcW w:w="3649" w:type="dxa"/>
           </w:tcPr>
           <w:p>
             <w:r>
-              <w:t>The user is prompted with an alert box with an appropriate error message to enter</w:t>
-            </w:r>
-            <w:r>
-              <w:t xml:space="preserve"> both the </w:t>
-            </w:r>
-            <w:r>
-              <w:t>station</w:t>
-            </w:r>
-            <w:r>
-              <w:t>s</w:t>
-            </w:r>
-            <w:r>
-              <w:t>.</w:t>
+              <w:t>User does not select any station and clicks the “Track My MRT” button.</w:t>
             </w:r>
           </w:p>
         </w:tc>
         <w:tc>
           <w:tcPr>
-            <w:tcW w:w="3521" w:type="dxa"/>
+            <w:tcW w:w="3857" w:type="dxa"/>
+          </w:tcPr>
+          <w:p>
+            <w:r>
+              <w:t>The user is prompted with an alert box with an appropriate error message to enter both the stations.</w:t>
+            </w:r>
+          </w:p>
+        </w:tc>
+        <w:tc>
+          <w:tcPr>
+            <w:tcW w:w="1721" w:type="dxa"/>
           </w:tcPr>
           <w:p/>
         </w:tc>
@@ -1730,7 +1793,17 @@
         </w:trPr>
         <w:tc>
           <w:tcPr>
-            <w:tcW w:w="3520" w:type="dxa"/>
+            <w:tcW w:w="1275" w:type="dxa"/>
+          </w:tcPr>
+          <w:p>
+            <w:r>
+              <w:t>5</w:t>
+            </w:r>
+          </w:p>
+        </w:tc>
+        <w:tc>
+          <w:tcPr>
+            <w:tcW w:w="3649" w:type="dxa"/>
           </w:tcPr>
           <w:p>
             <w:r>
@@ -1740,7 +1813,7 @@
         </w:tc>
         <w:tc>
           <w:tcPr>
-            <w:tcW w:w="3521" w:type="dxa"/>
+            <w:tcW w:w="3857" w:type="dxa"/>
           </w:tcPr>
           <w:p>
             <w:r>
@@ -1750,7 +1823,7 @@
         </w:tc>
         <w:tc>
           <w:tcPr>
-            <w:tcW w:w="3521" w:type="dxa"/>
+            <w:tcW w:w="1721" w:type="dxa"/>
           </w:tcPr>
           <w:p/>
         </w:tc>
@@ -1761,48 +1834,37 @@
         </w:trPr>
         <w:tc>
           <w:tcPr>
-            <w:tcW w:w="3520" w:type="dxa"/>
+            <w:tcW w:w="1275" w:type="dxa"/>
           </w:tcPr>
           <w:p>
             <w:r>
-              <w:t xml:space="preserve">User selects </w:t>
-            </w:r>
-            <w:r>
-              <w:t>From station</w:t>
-            </w:r>
-            <w:r>
-              <w:t xml:space="preserve"> on the home page and clicks on the “View Map” tab.</w:t>
+              <w:t>6</w:t>
             </w:r>
           </w:p>
         </w:tc>
         <w:tc>
           <w:tcPr>
-            <w:tcW w:w="3521" w:type="dxa"/>
+            <w:tcW w:w="3649" w:type="dxa"/>
           </w:tcPr>
           <w:p>
             <w:r>
-              <w:t xml:space="preserve">The map shows the user’s current location and the </w:t>
-            </w:r>
-            <w:r>
-              <w:t>From</w:t>
-            </w:r>
-            <w:r>
-              <w:t xml:space="preserve"> </w:t>
-            </w:r>
-            <w:r>
-              <w:t>station</w:t>
-            </w:r>
-            <w:r>
-              <w:t xml:space="preserve"> in the form of markers</w:t>
-            </w:r>
-            <w:r>
-              <w:t>.</w:t>
+              <w:t>User selects From station on the home page and clicks on the “View Map” tab.</w:t>
             </w:r>
           </w:p>
         </w:tc>
         <w:tc>
           <w:tcPr>
-            <w:tcW w:w="3521" w:type="dxa"/>
+            <w:tcW w:w="3857" w:type="dxa"/>
+          </w:tcPr>
+          <w:p>
+            <w:r>
+              <w:t>The map shows the user’s current location and the From station in the form of markers.</w:t>
+            </w:r>
+          </w:p>
+        </w:tc>
+        <w:tc>
+          <w:tcPr>
+            <w:tcW w:w="1721" w:type="dxa"/>
           </w:tcPr>
           <w:p/>
         </w:tc>
@@ -1813,42 +1875,37 @@
         </w:trPr>
         <w:tc>
           <w:tcPr>
-            <w:tcW w:w="3520" w:type="dxa"/>
+            <w:tcW w:w="1275" w:type="dxa"/>
           </w:tcPr>
           <w:p>
             <w:r>
-              <w:t xml:space="preserve">User selects </w:t>
-            </w:r>
-            <w:r>
-              <w:t>To station</w:t>
-            </w:r>
-            <w:r>
-              <w:t xml:space="preserve"> on the home page and clicks on the “View Map” tab.</w:t>
+              <w:t>7</w:t>
             </w:r>
           </w:p>
         </w:tc>
         <w:tc>
           <w:tcPr>
-            <w:tcW w:w="3521" w:type="dxa"/>
+            <w:tcW w:w="3649" w:type="dxa"/>
           </w:tcPr>
           <w:p>
             <w:r>
-              <w:t xml:space="preserve">The map shows the user’s current location and the </w:t>
-            </w:r>
-            <w:r>
-              <w:t>To</w:t>
-            </w:r>
-            <w:r>
-              <w:t xml:space="preserve"> station in the form of markers</w:t>
-            </w:r>
-            <w:r>
-              <w:t>.</w:t>
+              <w:t>User selects To station on the home page and clicks on the “View Map” tab.</w:t>
             </w:r>
           </w:p>
         </w:tc>
         <w:tc>
           <w:tcPr>
-            <w:tcW w:w="3521" w:type="dxa"/>
+            <w:tcW w:w="3857" w:type="dxa"/>
+          </w:tcPr>
+          <w:p>
+            <w:r>
+              <w:t>The map shows the user’s current location and the To station in the form of markers.</w:t>
+            </w:r>
+          </w:p>
+        </w:tc>
+        <w:tc>
+          <w:tcPr>
+            <w:tcW w:w="1721" w:type="dxa"/>
           </w:tcPr>
           <w:p/>
         </w:tc>
@@ -1859,48 +1916,37 @@
         </w:trPr>
         <w:tc>
           <w:tcPr>
-            <w:tcW w:w="3520" w:type="dxa"/>
+            <w:tcW w:w="1275" w:type="dxa"/>
           </w:tcPr>
           <w:p>
             <w:r>
-              <w:t xml:space="preserve">User </w:t>
-            </w:r>
-            <w:r>
-              <w:t>does not select</w:t>
-            </w:r>
-            <w:r>
-              <w:t xml:space="preserve"> </w:t>
-            </w:r>
-            <w:r>
-              <w:t>any station</w:t>
-            </w:r>
-            <w:r>
-              <w:t xml:space="preserve"> on the home page and clicks on the “View Map” tab.</w:t>
+              <w:t>8</w:t>
             </w:r>
           </w:p>
         </w:tc>
         <w:tc>
           <w:tcPr>
-            <w:tcW w:w="3521" w:type="dxa"/>
+            <w:tcW w:w="3649" w:type="dxa"/>
           </w:tcPr>
           <w:p>
             <w:r>
-              <w:t xml:space="preserve">The map shows </w:t>
-            </w:r>
-            <w:r>
-              <w:t xml:space="preserve">only </w:t>
-            </w:r>
-            <w:r>
-              <w:t>the user’s current location</w:t>
-            </w:r>
-            <w:r>
-              <w:t>.</w:t>
+              <w:t>User does not select any station on the home page and clicks on the “View Map” tab.</w:t>
             </w:r>
           </w:p>
         </w:tc>
         <w:tc>
           <w:tcPr>
-            <w:tcW w:w="3521" w:type="dxa"/>
+            <w:tcW w:w="3857" w:type="dxa"/>
+          </w:tcPr>
+          <w:p>
+            <w:r>
+              <w:t>The map shows only the user’s current location.</w:t>
+            </w:r>
+          </w:p>
+        </w:tc>
+        <w:tc>
+          <w:tcPr>
+            <w:tcW w:w="1721" w:type="dxa"/>
           </w:tcPr>
           <w:p/>
         </w:tc>
@@ -1911,39 +1957,45 @@
         </w:trPr>
         <w:tc>
           <w:tcPr>
-            <w:tcW w:w="3520" w:type="dxa"/>
+            <w:tcW w:w="1275" w:type="dxa"/>
           </w:tcPr>
           <w:p>
             <w:r>
-              <w:t xml:space="preserve">User clicks on the “View Map” tab and clicks the “Send </w:t>
-            </w:r>
-            <w:r>
-              <w:t>My Location</w:t>
-            </w:r>
-            <w:r>
-              <w:t>”</w:t>
-            </w:r>
-            <w:r>
-              <w:t xml:space="preserve"> button</w:t>
+              <w:t>9</w:t>
             </w:r>
           </w:p>
         </w:tc>
         <w:tc>
           <w:tcPr>
-            <w:tcW w:w="3521" w:type="dxa"/>
+            <w:tcW w:w="3649" w:type="dxa"/>
           </w:tcPr>
           <w:p>
             <w:r>
-              <w:t xml:space="preserve">The messaging app opens with google map link of the user’s current location. Now the user can select a </w:t>
-            </w:r>
-            <w:r>
-              <w:t>contact and send the sms.</w:t>
+              <w:t>User clicks on the “View Map” tab and clicks the “Send My Location” button</w:t>
             </w:r>
           </w:p>
         </w:tc>
         <w:tc>
           <w:tcPr>
-            <w:tcW w:w="3521" w:type="dxa"/>
+            <w:tcW w:w="3857" w:type="dxa"/>
+          </w:tcPr>
+          <w:p>
+            <w:r>
+              <w:t xml:space="preserve">The messaging app opens with google map link of the user’s current location. Now the user can select a contact and send the </w:t>
+            </w:r>
+            <w:proofErr w:type="spellStart"/>
+            <w:r>
+              <w:t>sms</w:t>
+            </w:r>
+            <w:proofErr w:type="spellEnd"/>
+            <w:r>
+              <w:t>.</w:t>
+            </w:r>
+          </w:p>
+        </w:tc>
+        <w:tc>
+          <w:tcPr>
+            <w:tcW w:w="1721" w:type="dxa"/>
           </w:tcPr>
           <w:p/>
         </w:tc>
@@ -1954,7 +2006,17 @@
         </w:trPr>
         <w:tc>
           <w:tcPr>
-            <w:tcW w:w="3520" w:type="dxa"/>
+            <w:tcW w:w="1275" w:type="dxa"/>
+          </w:tcPr>
+          <w:p>
+            <w:r>
+              <w:t>10</w:t>
+            </w:r>
+          </w:p>
+        </w:tc>
+        <w:tc>
+          <w:tcPr>
+            <w:tcW w:w="3649" w:type="dxa"/>
           </w:tcPr>
           <w:p>
             <w:r>
@@ -1964,7 +2026,7 @@
         </w:tc>
         <w:tc>
           <w:tcPr>
-            <w:tcW w:w="3521" w:type="dxa"/>
+            <w:tcW w:w="3857" w:type="dxa"/>
           </w:tcPr>
           <w:p>
             <w:r>
@@ -1974,7 +2036,7 @@
         </w:tc>
         <w:tc>
           <w:tcPr>
-            <w:tcW w:w="3521" w:type="dxa"/>
+            <w:tcW w:w="1721" w:type="dxa"/>
           </w:tcPr>
           <w:p/>
         </w:tc>
@@ -1985,20 +2047,29 @@
         </w:trPr>
         <w:tc>
           <w:tcPr>
-            <w:tcW w:w="3520" w:type="dxa"/>
+            <w:tcW w:w="1275" w:type="dxa"/>
           </w:tcPr>
           <w:p>
             <w:r>
-              <w:t xml:space="preserve">User clicks on the </w:t>
+              <w:t>11</w:t>
             </w:r>
+            <w:bookmarkStart w:id="0" w:name="_GoBack"/>
+            <w:bookmarkEnd w:id="0"/>
+          </w:p>
+        </w:tc>
+        <w:tc>
+          <w:tcPr>
+            <w:tcW w:w="3649" w:type="dxa"/>
+          </w:tcPr>
+          <w:p>
             <w:r>
-              <w:t>“MRT” Guide” tab</w:t>
+              <w:t>User clicks on the “MRT” Guide” tab</w:t>
             </w:r>
           </w:p>
         </w:tc>
         <w:tc>
           <w:tcPr>
-            <w:tcW w:w="3521" w:type="dxa"/>
+            <w:tcW w:w="3857" w:type="dxa"/>
           </w:tcPr>
           <w:p>
             <w:r>
@@ -2008,7 +2079,7 @@
         </w:tc>
         <w:tc>
           <w:tcPr>
-            <w:tcW w:w="3521" w:type="dxa"/>
+            <w:tcW w:w="1721" w:type="dxa"/>
           </w:tcPr>
           <w:p/>
         </w:tc>
@@ -2059,7 +2130,15 @@
         <w:t>ing</w:t>
       </w:r>
       <w:r>
-        <w:t xml:space="preserve"> JSON objects in ios swift</w:t>
+        <w:t xml:space="preserve"> JSON objects in </w:t>
+      </w:r>
+      <w:proofErr w:type="spellStart"/>
+      <w:r>
+        <w:t>ios</w:t>
+      </w:r>
+      <w:proofErr w:type="spellEnd"/>
+      <w:r>
+        <w:t xml:space="preserve"> swift</w:t>
       </w:r>
     </w:p>
     <w:p>
@@ -2083,7 +2162,15 @@
         </w:numPr>
       </w:pPr>
       <w:r>
-        <w:t>Using Async task for preprocessing of data</w:t>
+        <w:t xml:space="preserve">Using </w:t>
+      </w:r>
+      <w:proofErr w:type="spellStart"/>
+      <w:r>
+        <w:t>Async</w:t>
+      </w:r>
+      <w:proofErr w:type="spellEnd"/>
+      <w:r>
+        <w:t xml:space="preserve"> task for preprocessing of data</w:t>
       </w:r>
     </w:p>
     <w:p>
@@ -2107,7 +2194,23 @@
         </w:numPr>
       </w:pPr>
       <w:r>
-        <w:t>Different components of ios swift (ViewControllers, Storyboard and so on)</w:t>
+        <w:t xml:space="preserve">Different components of </w:t>
+      </w:r>
+      <w:proofErr w:type="spellStart"/>
+      <w:r>
+        <w:t>ios</w:t>
+      </w:r>
+      <w:proofErr w:type="spellEnd"/>
+      <w:r>
+        <w:t xml:space="preserve"> swift (</w:t>
+      </w:r>
+      <w:proofErr w:type="spellStart"/>
+      <w:r>
+        <w:t>ViewControllers</w:t>
+      </w:r>
+      <w:proofErr w:type="spellEnd"/>
+      <w:r>
+        <w:t>, Storyboard and so on)</w:t>
       </w:r>
     </w:p>
     <w:p>
@@ -2119,8 +2222,13 @@
         </w:numPr>
       </w:pPr>
       <w:r>
-        <w:t>Deploying application in iphone</w:t>
-      </w:r>
+        <w:t xml:space="preserve">Deploying application in </w:t>
+      </w:r>
+      <w:proofErr w:type="spellStart"/>
+      <w:r>
+        <w:t>iphone</w:t>
+      </w:r>
+      <w:proofErr w:type="spellEnd"/>
     </w:p>
     <w:p>
       <w:pPr>
@@ -2131,8 +2239,13 @@
         </w:numPr>
       </w:pPr>
       <w:r>
-        <w:t>Wireless messaging with UIActivityControntroller</w:t>
-      </w:r>
+        <w:t xml:space="preserve">Wireless messaging with </w:t>
+      </w:r>
+      <w:proofErr w:type="spellStart"/>
+      <w:r>
+        <w:t>UIActivityControntroller</w:t>
+      </w:r>
+      <w:proofErr w:type="spellEnd"/>
     </w:p>
     <w:p>
       <w:pPr>
@@ -2221,7 +2334,21 @@
         <w:rPr>
           <w:lang w:val="en-GB"/>
         </w:rPr>
-        <w:t xml:space="preserve"> (in the form of sms)</w:t>
+        <w:t xml:space="preserve"> (in the form of </w:t>
+      </w:r>
+      <w:proofErr w:type="spellStart"/>
+      <w:r>
+        <w:rPr>
+          <w:lang w:val="en-GB"/>
+        </w:rPr>
+        <w:t>sms</w:t>
+      </w:r>
+      <w:proofErr w:type="spellEnd"/>
+      <w:r>
+        <w:rPr>
+          <w:lang w:val="en-GB"/>
+        </w:rPr>
+        <w:t>)</w:t>
       </w:r>
     </w:p>
     <w:p>
@@ -2431,37 +2558,7 @@
     </w:p>
     <w:p>
       <w:r>
-        <w:t xml:space="preserve">Further both Thirumal and Varun have contributed in </w:t>
-      </w:r>
-      <w:r>
-        <w:t xml:space="preserve">preparation of </w:t>
-      </w:r>
-      <w:r>
-        <w:t>JSON</w:t>
-      </w:r>
-      <w:r>
-        <w:t xml:space="preserve"> data</w:t>
-      </w:r>
-      <w:r>
-        <w:t xml:space="preserve">, </w:t>
-      </w:r>
-      <w:r>
-        <w:t>loading static data into the database</w:t>
-      </w:r>
-      <w:r>
-        <w:t xml:space="preserve"> and </w:t>
-      </w:r>
-      <w:r>
-        <w:t xml:space="preserve">fetching data from </w:t>
-      </w:r>
-      <w:r>
-        <w:t xml:space="preserve">the </w:t>
-      </w:r>
-      <w:r>
-        <w:t>database</w:t>
-      </w:r>
-      <w:r>
-        <w:t xml:space="preserve">. </w:t>
+        <w:t xml:space="preserve">Further both Thirumal and Varun have contributed in preparation of JSON data, loading static data into the database and fetching data from the database. </w:t>
       </w:r>
       <w:r>
         <w:t xml:space="preserve">Mridul and Moushumi have </w:t>
@@ -2649,7 +2746,7 @@
           <w:rPr>
             <w:noProof/>
           </w:rPr>
-          <w:t>2</w:t>
+          <w:t>4</w:t>
         </w:r>
         <w:r>
           <w:rPr>
@@ -4403,6 +4500,7 @@
     <w:lsdException w:name="HTML Sample" w:semiHidden="1" w:unhideWhenUsed="1"/>
     <w:lsdException w:name="HTML Typewriter" w:semiHidden="1" w:unhideWhenUsed="1"/>
     <w:lsdException w:name="HTML Variable" w:semiHidden="1" w:unhideWhenUsed="1"/>
+    <w:lsdException w:name="Normal Table" w:semiHidden="1" w:unhideWhenUsed="1"/>
     <w:lsdException w:name="annotation subject" w:semiHidden="1" w:unhideWhenUsed="1"/>
     <w:lsdException w:name="No List" w:semiHidden="1" w:unhideWhenUsed="1"/>
     <w:lsdException w:name="Outline List 1" w:semiHidden="1" w:unhideWhenUsed="1"/>
@@ -4448,9 +4546,11 @@
     <w:lsdException w:name="Table Subtle 1" w:semiHidden="1" w:unhideWhenUsed="1"/>
     <w:lsdException w:name="Table Subtle 2" w:semiHidden="1" w:unhideWhenUsed="1"/>
     <w:lsdException w:name="Table Web 1" w:semiHidden="1" w:unhideWhenUsed="1"/>
+    <w:lsdException w:name="Table Web 2" w:semiHidden="1" w:unhideWhenUsed="1"/>
     <w:lsdException w:name="Table Web 3" w:semiHidden="1" w:unhideWhenUsed="1"/>
     <w:lsdException w:name="Balloon Text" w:semiHidden="1" w:unhideWhenUsed="1"/>
     <w:lsdException w:name="Table Grid" w:uiPriority="39"/>
+    <w:lsdException w:name="Table Theme" w:semiHidden="1" w:unhideWhenUsed="1"/>
     <w:lsdException w:name="Placeholder Text" w:semiHidden="1"/>
     <w:lsdException w:name="No Spacing" w:semiHidden="1" w:uiPriority="1" w:unhideWhenUsed="1" w:qFormat="1"/>
     <w:lsdException w:name="Light Shading" w:uiPriority="60"/>
@@ -4860,6 +4960,7 @@
   <w:style w:type="character" w:default="1" w:styleId="DefaultParagraphFont">
     <w:name w:val="Default Paragraph Font"/>
     <w:uiPriority w:val="1"/>
+    <w:semiHidden/>
     <w:unhideWhenUsed/>
   </w:style>
   <w:style w:type="table" w:default="1" w:styleId="TableNormal">
@@ -5505,554 +5606,6 @@
 </w:styles>
 </file>
 
-<file path=word/glossary/document.xml><?xml version="1.0" encoding="utf-8"?>
-<w:glossaryDocument xmlns:wpc="http://schemas.microsoft.com/office/word/2010/wordprocessingCanvas" xmlns:mo="http://schemas.microsoft.com/office/mac/office/2008/main" xmlns:mc="http://schemas.openxmlformats.org/markup-compatibility/2006" xmlns:mv="urn:schemas-microsoft-com:mac:vml" xmlns:o="urn:schemas-microsoft-com:office:office" xmlns:r="http://schemas.openxmlformats.org/officeDocument/2006/relationships" xmlns:m="http://schemas.openxmlformats.org/officeDocument/2006/math" xmlns:v="urn:schemas-microsoft-com:vml" xmlns:wp14="http://schemas.microsoft.com/office/word/2010/wordprocessingDrawing" xmlns:wp="http://schemas.openxmlformats.org/drawingml/2006/wordprocessingDrawing" xmlns:w10="urn:schemas-microsoft-com:office:word" xmlns:w="http://schemas.openxmlformats.org/wordprocessingml/2006/main" xmlns:w14="http://schemas.microsoft.com/office/word/2010/wordml" xmlns:w15="http://schemas.microsoft.com/office/word/2012/wordml" xmlns:wpg="http://schemas.microsoft.com/office/word/2010/wordprocessingGroup" xmlns:wpi="http://schemas.microsoft.com/office/word/2010/wordprocessingInk" xmlns:wne="http://schemas.microsoft.com/office/word/2006/wordml" xmlns:wps="http://schemas.microsoft.com/office/word/2010/wordprocessingShape" mc:Ignorable="w14 w15 wp14"/>
-</file>
-
-<file path=word/glossary/fontTable.xml><?xml version="1.0" encoding="utf-8"?>
-<w:fonts xmlns:mc="http://schemas.openxmlformats.org/markup-compatibility/2006" xmlns:r="http://schemas.openxmlformats.org/officeDocument/2006/relationships" xmlns:w="http://schemas.openxmlformats.org/wordprocessingml/2006/main" xmlns:w14="http://schemas.microsoft.com/office/word/2010/wordml" xmlns:w15="http://schemas.microsoft.com/office/word/2012/wordml" mc:Ignorable="w14 w15">
-  <w:font w:name="Symbol">
-    <w:panose1 w:val="05050102010706020507"/>
-    <w:charset w:val="02"/>
-    <w:family w:val="auto"/>
-    <w:pitch w:val="variable"/>
-    <w:sig w:usb0="00000000" w:usb1="10000000" w:usb2="00000000" w:usb3="00000000" w:csb0="80000000" w:csb1="00000000"/>
-  </w:font>
-  <w:font w:name="Times New Roman">
-    <w:panose1 w:val="02020603050405020304"/>
-    <w:charset w:val="00"/>
-    <w:family w:val="auto"/>
-    <w:pitch w:val="variable"/>
-    <w:sig w:usb0="E0002AEF" w:usb1="C0007841" w:usb2="00000009" w:usb3="00000000" w:csb0="000001FF" w:csb1="00000000"/>
-  </w:font>
-  <w:font w:name="Arial">
-    <w:panose1 w:val="020B0604020202020204"/>
-    <w:charset w:val="00"/>
-    <w:family w:val="auto"/>
-    <w:pitch w:val="variable"/>
-    <w:sig w:usb0="E0002AFF" w:usb1="C0007843" w:usb2="00000009" w:usb3="00000000" w:csb0="000001FF" w:csb1="00000000"/>
-  </w:font>
-  <w:font w:name="Courier New">
-    <w:panose1 w:val="02070309020205020404"/>
-    <w:charset w:val="00"/>
-    <w:family w:val="auto"/>
-    <w:pitch w:val="variable"/>
-    <w:sig w:usb0="E0002AFF" w:usb1="C0007843" w:usb2="00000009" w:usb3="00000000" w:csb0="000001FF" w:csb1="00000000"/>
-  </w:font>
-  <w:font w:name="Wingdings">
-    <w:panose1 w:val="05000000000000000000"/>
-    <w:charset w:val="02"/>
-    <w:family w:val="auto"/>
-    <w:pitch w:val="variable"/>
-    <w:sig w:usb0="00000000" w:usb1="10000000" w:usb2="00000000" w:usb3="00000000" w:csb0="80000000" w:csb1="00000000"/>
-  </w:font>
-  <w:font w:name="Calibri">
-    <w:panose1 w:val="020F0502020204030204"/>
-    <w:charset w:val="00"/>
-    <w:family w:val="auto"/>
-    <w:pitch w:val="variable"/>
-    <w:sig w:usb0="E00002FF" w:usb1="4000ACFF" w:usb2="00000001" w:usb3="00000000" w:csb0="0000019F" w:csb1="00000000"/>
-  </w:font>
-  <w:font w:name="Calibri Light">
-    <w:panose1 w:val="020F0302020204030204"/>
-    <w:charset w:val="00"/>
-    <w:family w:val="auto"/>
-    <w:pitch w:val="variable"/>
-    <w:sig w:usb0="A00002EF" w:usb1="4000207B" w:usb2="00000000" w:usb3="00000000" w:csb0="0000019F" w:csb1="00000000"/>
-  </w:font>
-</w:fonts>
-</file>
-
-<file path=word/glossary/settings.xml><?xml version="1.0" encoding="utf-8"?>
-<w:settings xmlns:mc="http://schemas.openxmlformats.org/markup-compatibility/2006" xmlns:o="urn:schemas-microsoft-com:office:office" xmlns:r="http://schemas.openxmlformats.org/officeDocument/2006/relationships" xmlns:m="http://schemas.openxmlformats.org/officeDocument/2006/math" xmlns:v="urn:schemas-microsoft-com:vml" xmlns:w10="urn:schemas-microsoft-com:office:word" xmlns:w="http://schemas.openxmlformats.org/wordprocessingml/2006/main" xmlns:w14="http://schemas.microsoft.com/office/word/2010/wordml" xmlns:w15="http://schemas.microsoft.com/office/word/2012/wordml" xmlns:sl="http://schemas.openxmlformats.org/schemaLibrary/2006/main" mc:Ignorable="w14 w15">
-  <w:view w:val="normal"/>
-  <w:defaultTabStop w:val="720"/>
-  <w:characterSpacingControl w:val="doNotCompress"/>
-  <w:compat>
-    <w:useFELayout/>
-    <w:compatSetting w:name="compatibilityMode" w:uri="http://schemas.microsoft.com/office/word" w:val="15"/>
-    <w:compatSetting w:name="overrideTableStyleFontSizeAndJustification" w:uri="http://schemas.microsoft.com/office/word" w:val="1"/>
-    <w:compatSetting w:name="enableOpenTypeFeatures" w:uri="http://schemas.microsoft.com/office/word" w:val="1"/>
-    <w:compatSetting w:name="doNotFlipMirrorIndents" w:uri="http://schemas.microsoft.com/office/word" w:val="1"/>
-    <w:compatSetting w:name="differentiateMultirowTableHeaders" w:uri="http://schemas.microsoft.com/office/word" w:val="1"/>
-  </w:compat>
-  <w:rsids>
-    <w:rsidRoot w:val="00042C05"/>
-    <w:rsid w:val="00042C05"/>
-  </w:rsids>
-  <m:mathPr>
-    <m:mathFont m:val="Cambria Math"/>
-    <m:brkBin m:val="before"/>
-    <m:brkBinSub m:val="--"/>
-    <m:smallFrac m:val="0"/>
-    <m:dispDef/>
-    <m:lMargin m:val="0"/>
-    <m:rMargin m:val="0"/>
-    <m:defJc m:val="centerGroup"/>
-    <m:wrapIndent m:val="1440"/>
-    <m:intLim m:val="subSup"/>
-    <m:naryLim m:val="undOvr"/>
-  </m:mathPr>
-  <w:themeFontLang w:val="en-GB"/>
-  <w:clrSchemeMapping w:bg1="light1" w:t1="dark1" w:bg2="light2" w:t2="dark2" w:accent1="accent1" w:accent2="accent2" w:accent3="accent3" w:accent4="accent4" w:accent5="accent5" w:accent6="accent6" w:hyperlink="hyperlink" w:followedHyperlink="followedHyperlink"/>
-  <w:decimalSymbol w:val="."/>
-  <w:listSeparator w:val=","/>
-  <w14:defaultImageDpi w14:val="32767"/>
-  <w15:chartTrackingRefBased/>
-</w:settings>
-</file>
-
-<file path=word/glossary/styles.xml><?xml version="1.0" encoding="utf-8"?>
-<w:styles xmlns:mc="http://schemas.openxmlformats.org/markup-compatibility/2006" xmlns:r="http://schemas.openxmlformats.org/officeDocument/2006/relationships" xmlns:w="http://schemas.openxmlformats.org/wordprocessingml/2006/main" xmlns:w14="http://schemas.microsoft.com/office/word/2010/wordml" xmlns:w15="http://schemas.microsoft.com/office/word/2012/wordml" mc:Ignorable="w14 w15">
-  <w:docDefaults>
-    <w:rPrDefault>
-      <w:rPr>
-        <w:rFonts w:asciiTheme="minorHAnsi" w:eastAsiaTheme="minorEastAsia" w:hAnsiTheme="minorHAnsi" w:cstheme="minorBidi"/>
-        <w:sz w:val="24"/>
-        <w:szCs w:val="24"/>
-        <w:lang w:val="en-GB" w:eastAsia="en-GB" w:bidi="ar-SA"/>
-      </w:rPr>
-    </w:rPrDefault>
-    <w:pPrDefault/>
-  </w:docDefaults>
-  <w:latentStyles w:defLockedState="0" w:defUIPriority="99" w:defSemiHidden="0" w:defUnhideWhenUsed="0" w:defQFormat="0" w:count="382">
-    <w:lsdException w:name="Normal" w:uiPriority="0" w:qFormat="1"/>
-    <w:lsdException w:name="heading 1" w:uiPriority="9" w:qFormat="1"/>
-    <w:lsdException w:name="heading 2" w:semiHidden="1" w:uiPriority="9" w:unhideWhenUsed="1" w:qFormat="1"/>
-    <w:lsdException w:name="heading 3" w:semiHidden="1" w:uiPriority="9" w:unhideWhenUsed="1" w:qFormat="1"/>
-    <w:lsdException w:name="heading 4" w:semiHidden="1" w:uiPriority="9" w:unhideWhenUsed="1" w:qFormat="1"/>
-    <w:lsdException w:name="heading 5" w:semiHidden="1" w:uiPriority="9" w:unhideWhenUsed="1" w:qFormat="1"/>
-    <w:lsdException w:name="heading 6" w:semiHidden="1" w:uiPriority="9" w:unhideWhenUsed="1" w:qFormat="1"/>
-    <w:lsdException w:name="heading 7" w:semiHidden="1" w:uiPriority="9" w:unhideWhenUsed="1" w:qFormat="1"/>
-    <w:lsdException w:name="heading 8" w:semiHidden="1" w:uiPriority="9" w:unhideWhenUsed="1" w:qFormat="1"/>
-    <w:lsdException w:name="heading 9" w:semiHidden="1" w:uiPriority="9" w:unhideWhenUsed="1" w:qFormat="1"/>
-    <w:lsdException w:name="index 1" w:semiHidden="1" w:unhideWhenUsed="1"/>
-    <w:lsdException w:name="index 2" w:semiHidden="1" w:unhideWhenUsed="1"/>
-    <w:lsdException w:name="index 3" w:semiHidden="1" w:unhideWhenUsed="1"/>
-    <w:lsdException w:name="index 4" w:semiHidden="1" w:unhideWhenUsed="1"/>
-    <w:lsdException w:name="index 5" w:semiHidden="1" w:unhideWhenUsed="1"/>
-    <w:lsdException w:name="index 6" w:semiHidden="1" w:unhideWhenUsed="1"/>
-    <w:lsdException w:name="index 7" w:semiHidden="1" w:unhideWhenUsed="1"/>
-    <w:lsdException w:name="index 8" w:semiHidden="1" w:unhideWhenUsed="1"/>
-    <w:lsdException w:name="index 9" w:semiHidden="1" w:unhideWhenUsed="1"/>
-    <w:lsdException w:name="toc 1" w:semiHidden="1" w:uiPriority="39" w:unhideWhenUsed="1"/>
-    <w:lsdException w:name="toc 2" w:semiHidden="1" w:uiPriority="39" w:unhideWhenUsed="1"/>
-    <w:lsdException w:name="toc 3" w:semiHidden="1" w:uiPriority="39" w:unhideWhenUsed="1"/>
-    <w:lsdException w:name="toc 4" w:semiHidden="1" w:uiPriority="39" w:unhideWhenUsed="1"/>
-    <w:lsdException w:name="toc 5" w:semiHidden="1" w:uiPriority="39" w:unhideWhenUsed="1"/>
-    <w:lsdException w:name="toc 6" w:semiHidden="1" w:uiPriority="39" w:unhideWhenUsed="1"/>
-    <w:lsdException w:name="toc 7" w:semiHidden="1" w:uiPriority="39" w:unhideWhenUsed="1"/>
-    <w:lsdException w:name="toc 8" w:semiHidden="1" w:uiPriority="39" w:unhideWhenUsed="1"/>
-    <w:lsdException w:name="toc 9" w:semiHidden="1" w:uiPriority="39" w:unhideWhenUsed="1"/>
-    <w:lsdException w:name="Normal Indent" w:semiHidden="1" w:unhideWhenUsed="1"/>
-    <w:lsdException w:name="footnote text" w:semiHidden="1" w:unhideWhenUsed="1"/>
-    <w:lsdException w:name="annotation text" w:semiHidden="1" w:unhideWhenUsed="1"/>
-    <w:lsdException w:name="header" w:semiHidden="1" w:unhideWhenUsed="1"/>
-    <w:lsdException w:name="footer" w:semiHidden="1" w:unhideWhenUsed="1"/>
-    <w:lsdException w:name="index heading" w:semiHidden="1" w:unhideWhenUsed="1"/>
-    <w:lsdException w:name="caption" w:semiHidden="1" w:uiPriority="35" w:unhideWhenUsed="1" w:qFormat="1"/>
-    <w:lsdException w:name="table of figures" w:semiHidden="1" w:unhideWhenUsed="1"/>
-    <w:lsdException w:name="envelope address" w:semiHidden="1" w:unhideWhenUsed="1"/>
-    <w:lsdException w:name="envelope return" w:semiHidden="1" w:unhideWhenUsed="1"/>
-    <w:lsdException w:name="footnote reference" w:semiHidden="1" w:unhideWhenUsed="1"/>
-    <w:lsdException w:name="annotation reference" w:semiHidden="1" w:unhideWhenUsed="1"/>
-    <w:lsdException w:name="line number" w:semiHidden="1" w:unhideWhenUsed="1"/>
-    <w:lsdException w:name="page number" w:semiHidden="1" w:unhideWhenUsed="1"/>
-    <w:lsdException w:name="endnote reference" w:semiHidden="1" w:unhideWhenUsed="1"/>
-    <w:lsdException w:name="endnote text" w:semiHidden="1" w:unhideWhenUsed="1"/>
-    <w:lsdException w:name="table of authorities" w:semiHidden="1" w:unhideWhenUsed="1"/>
-    <w:lsdException w:name="macro" w:semiHidden="1" w:unhideWhenUsed="1"/>
-    <w:lsdException w:name="toa heading" w:semiHidden="1" w:unhideWhenUsed="1"/>
-    <w:lsdException w:name="List" w:semiHidden="1" w:unhideWhenUsed="1"/>
-    <w:lsdException w:name="List Bullet" w:semiHidden="1" w:unhideWhenUsed="1"/>
-    <w:lsdException w:name="List Number" w:semiHidden="1" w:unhideWhenUsed="1"/>
-    <w:lsdException w:name="List 2" w:semiHidden="1" w:unhideWhenUsed="1"/>
-    <w:lsdException w:name="List 3" w:semiHidden="1" w:unhideWhenUsed="1"/>
-    <w:lsdException w:name="List 4" w:semiHidden="1" w:unhideWhenUsed="1"/>
-    <w:lsdException w:name="List 5" w:semiHidden="1" w:unhideWhenUsed="1"/>
-    <w:lsdException w:name="List Bullet 2" w:semiHidden="1" w:unhideWhenUsed="1"/>
-    <w:lsdException w:name="List Bullet 3" w:semiHidden="1" w:unhideWhenUsed="1"/>
-    <w:lsdException w:name="List Bullet 4" w:semiHidden="1" w:unhideWhenUsed="1"/>
-    <w:lsdException w:name="List Bullet 5" w:semiHidden="1" w:unhideWhenUsed="1"/>
-    <w:lsdException w:name="List Number 2" w:semiHidden="1" w:unhideWhenUsed="1"/>
-    <w:lsdException w:name="List Number 3" w:semiHidden="1" w:unhideWhenUsed="1"/>
-    <w:lsdException w:name="List Number 4" w:semiHidden="1" w:unhideWhenUsed="1"/>
-    <w:lsdException w:name="List Number 5" w:semiHidden="1" w:unhideWhenUsed="1"/>
-    <w:lsdException w:name="Title" w:uiPriority="10" w:qFormat="1"/>
-    <w:lsdException w:name="Closing" w:semiHidden="1" w:unhideWhenUsed="1"/>
-    <w:lsdException w:name="Signature" w:semiHidden="1" w:unhideWhenUsed="1"/>
-    <w:lsdException w:name="Default Paragraph Font" w:semiHidden="1" w:uiPriority="1" w:unhideWhenUsed="1"/>
-    <w:lsdException w:name="Body Text" w:semiHidden="1" w:unhideWhenUsed="1"/>
-    <w:lsdException w:name="Body Text Indent" w:semiHidden="1" w:unhideWhenUsed="1"/>
-    <w:lsdException w:name="List Continue" w:semiHidden="1" w:unhideWhenUsed="1"/>
-    <w:lsdException w:name="List Continue 2" w:semiHidden="1" w:unhideWhenUsed="1"/>
-    <w:lsdException w:name="List Continue 3" w:semiHidden="1" w:unhideWhenUsed="1"/>
-    <w:lsdException w:name="List Continue 4" w:semiHidden="1" w:unhideWhenUsed="1"/>
-    <w:lsdException w:name="List Continue 5" w:semiHidden="1" w:unhideWhenUsed="1"/>
-    <w:lsdException w:name="Message Header" w:semiHidden="1" w:unhideWhenUsed="1"/>
-    <w:lsdException w:name="Subtitle" w:uiPriority="11" w:qFormat="1"/>
-    <w:lsdException w:name="Salutation" w:semiHidden="1" w:unhideWhenUsed="1"/>
-    <w:lsdException w:name="Date" w:semiHidden="1" w:unhideWhenUsed="1"/>
-    <w:lsdException w:name="Body Text First Indent" w:semiHidden="1" w:unhideWhenUsed="1"/>
-    <w:lsdException w:name="Body Text First Indent 2" w:semiHidden="1" w:unhideWhenUsed="1"/>
-    <w:lsdException w:name="Note Heading" w:semiHidden="1" w:unhideWhenUsed="1"/>
-    <w:lsdException w:name="Body Text 2" w:semiHidden="1" w:unhideWhenUsed="1"/>
-    <w:lsdException w:name="Body Text 3" w:semiHidden="1" w:unhideWhenUsed="1"/>
-    <w:lsdException w:name="Body Text Indent 2" w:semiHidden="1" w:unhideWhenUsed="1"/>
-    <w:lsdException w:name="Body Text Indent 3" w:semiHidden="1" w:unhideWhenUsed="1"/>
-    <w:lsdException w:name="Block Text" w:semiHidden="1" w:unhideWhenUsed="1"/>
-    <w:lsdException w:name="Hyperlink" w:semiHidden="1" w:unhideWhenUsed="1"/>
-    <w:lsdException w:name="FollowedHyperlink" w:semiHidden="1" w:unhideWhenUsed="1"/>
-    <w:lsdException w:name="Strong" w:uiPriority="22" w:qFormat="1"/>
-    <w:lsdException w:name="Emphasis" w:uiPriority="20" w:qFormat="1"/>
-    <w:lsdException w:name="Document Map" w:semiHidden="1" w:unhideWhenUsed="1"/>
-    <w:lsdException w:name="Plain Text" w:semiHidden="1" w:unhideWhenUsed="1"/>
-    <w:lsdException w:name="E-mail Signature" w:semiHidden="1" w:unhideWhenUsed="1"/>
-    <w:lsdException w:name="HTML Top of Form" w:semiHidden="1" w:unhideWhenUsed="1"/>
-    <w:lsdException w:name="HTML Bottom of Form" w:semiHidden="1" w:unhideWhenUsed="1"/>
-    <w:lsdException w:name="Normal (Web)" w:semiHidden="1" w:unhideWhenUsed="1"/>
-    <w:lsdException w:name="HTML Acronym" w:semiHidden="1" w:unhideWhenUsed="1"/>
-    <w:lsdException w:name="HTML Address" w:semiHidden="1" w:unhideWhenUsed="1"/>
-    <w:lsdException w:name="HTML Cite" w:semiHidden="1" w:unhideWhenUsed="1"/>
-    <w:lsdException w:name="HTML Code" w:semiHidden="1" w:unhideWhenUsed="1"/>
-    <w:lsdException w:name="HTML Definition" w:semiHidden="1" w:unhideWhenUsed="1"/>
-    <w:lsdException w:name="HTML Keyboard" w:semiHidden="1" w:unhideWhenUsed="1"/>
-    <w:lsdException w:name="HTML Preformatted" w:semiHidden="1" w:unhideWhenUsed="1"/>
-    <w:lsdException w:name="HTML Sample" w:semiHidden="1" w:unhideWhenUsed="1"/>
-    <w:lsdException w:name="HTML Typewriter" w:semiHidden="1" w:unhideWhenUsed="1"/>
-    <w:lsdException w:name="HTML Variable" w:semiHidden="1" w:unhideWhenUsed="1"/>
-    <w:lsdException w:name="Normal Table" w:semiHidden="1" w:unhideWhenUsed="1"/>
-    <w:lsdException w:name="annotation subject" w:semiHidden="1" w:unhideWhenUsed="1"/>
-    <w:lsdException w:name="No List" w:semiHidden="1" w:unhideWhenUsed="1"/>
-    <w:lsdException w:name="Outline List 1" w:semiHidden="1" w:unhideWhenUsed="1"/>
-    <w:lsdException w:name="Outline List 2" w:semiHidden="1" w:unhideWhenUsed="1"/>
-    <w:lsdException w:name="Outline List 3" w:semiHidden="1" w:unhideWhenUsed="1"/>
-    <w:lsdException w:name="Table Simple 1" w:semiHidden="1" w:unhideWhenUsed="1"/>
-    <w:lsdException w:name="Table Simple 2" w:semiHidden="1" w:unhideWhenUsed="1"/>
-    <w:lsdException w:name="Table Simple 3" w:semiHidden="1" w:unhideWhenUsed="1"/>
-    <w:lsdException w:name="Table Classic 1" w:semiHidden="1" w:unhideWhenUsed="1"/>
-    <w:lsdException w:name="Table Classic 2" w:semiHidden="1" w:unhideWhenUsed="1"/>
-    <w:lsdException w:name="Table Classic 3" w:semiHidden="1" w:unhideWhenUsed="1"/>
-    <w:lsdException w:name="Table Classic 4" w:semiHidden="1" w:unhideWhenUsed="1"/>
-    <w:lsdException w:name="Table Colorful 1" w:semiHidden="1" w:unhideWhenUsed="1"/>
-    <w:lsdException w:name="Table Colorful 2" w:semiHidden="1" w:unhideWhenUsed="1"/>
-    <w:lsdException w:name="Table Colorful 3" w:semiHidden="1" w:unhideWhenUsed="1"/>
-    <w:lsdException w:name="Table Columns 1" w:semiHidden="1" w:unhideWhenUsed="1"/>
-    <w:lsdException w:name="Table Columns 2" w:semiHidden="1" w:unhideWhenUsed="1"/>
-    <w:lsdException w:name="Table Columns 3" w:semiHidden="1" w:unhideWhenUsed="1"/>
-    <w:lsdException w:name="Table Columns 4" w:semiHidden="1" w:unhideWhenUsed="1"/>
-    <w:lsdException w:name="Table Columns 5" w:semiHidden="1" w:unhideWhenUsed="1"/>
-    <w:lsdException w:name="Table Grid 1" w:semiHidden="1" w:unhideWhenUsed="1"/>
-    <w:lsdException w:name="Table Grid 2" w:semiHidden="1" w:unhideWhenUsed="1"/>
-    <w:lsdException w:name="Table Grid 3" w:semiHidden="1" w:unhideWhenUsed="1"/>
-    <w:lsdException w:name="Table Grid 4" w:semiHidden="1" w:unhideWhenUsed="1"/>
-    <w:lsdException w:name="Table Grid 5" w:semiHidden="1" w:unhideWhenUsed="1"/>
-    <w:lsdException w:name="Table Grid 6" w:semiHidden="1" w:unhideWhenUsed="1"/>
-    <w:lsdException w:name="Table Grid 7" w:semiHidden="1" w:unhideWhenUsed="1"/>
-    <w:lsdException w:name="Table Grid 8" w:semiHidden="1" w:unhideWhenUsed="1"/>
-    <w:lsdException w:name="Table List 1" w:semiHidden="1" w:unhideWhenUsed="1"/>
-    <w:lsdException w:name="Table List 2" w:semiHidden="1" w:unhideWhenUsed="1"/>
-    <w:lsdException w:name="Table List 3" w:semiHidden="1" w:unhideWhenUsed="1"/>
-    <w:lsdException w:name="Table List 4" w:semiHidden="1" w:unhideWhenUsed="1"/>
-    <w:lsdException w:name="Table List 5" w:semiHidden="1" w:unhideWhenUsed="1"/>
-    <w:lsdException w:name="Table List 6" w:semiHidden="1" w:unhideWhenUsed="1"/>
-    <w:lsdException w:name="Table List 7" w:semiHidden="1" w:unhideWhenUsed="1"/>
-    <w:lsdException w:name="Table List 8" w:semiHidden="1" w:unhideWhenUsed="1"/>
-    <w:lsdException w:name="Table 3D effects 1" w:semiHidden="1" w:unhideWhenUsed="1"/>
-    <w:lsdException w:name="Table 3D effects 2" w:semiHidden="1" w:unhideWhenUsed="1"/>
-    <w:lsdException w:name="Table 3D effects 3" w:semiHidden="1" w:unhideWhenUsed="1"/>
-    <w:lsdException w:name="Table Contemporary" w:semiHidden="1" w:unhideWhenUsed="1"/>
-    <w:lsdException w:name="Table Elegant" w:semiHidden="1" w:unhideWhenUsed="1"/>
-    <w:lsdException w:name="Table Professional" w:semiHidden="1" w:unhideWhenUsed="1"/>
-    <w:lsdException w:name="Table Subtle 1" w:semiHidden="1" w:unhideWhenUsed="1"/>
-    <w:lsdException w:name="Table Subtle 2" w:semiHidden="1" w:unhideWhenUsed="1"/>
-    <w:lsdException w:name="Table Web 1" w:semiHidden="1" w:unhideWhenUsed="1"/>
-    <w:lsdException w:name="Table Web 2" w:semiHidden="1" w:unhideWhenUsed="1"/>
-    <w:lsdException w:name="Table Web 3" w:semiHidden="1" w:unhideWhenUsed="1"/>
-    <w:lsdException w:name="Balloon Text" w:semiHidden="1" w:unhideWhenUsed="1"/>
-    <w:lsdException w:name="Table Grid" w:uiPriority="39"/>
-    <w:lsdException w:name="Table Theme" w:semiHidden="1" w:unhideWhenUsed="1"/>
-    <w:lsdException w:name="Note Level 1" w:semiHidden="1" w:unhideWhenUsed="1"/>
-    <w:lsdException w:name="Note Level 2" w:semiHidden="1" w:unhideWhenUsed="1"/>
-    <w:lsdException w:name="Note Level 3" w:semiHidden="1" w:unhideWhenUsed="1"/>
-    <w:lsdException w:name="Note Level 4" w:semiHidden="1" w:unhideWhenUsed="1"/>
-    <w:lsdException w:name="Note Level 5" w:semiHidden="1" w:unhideWhenUsed="1"/>
-    <w:lsdException w:name="Note Level 6" w:semiHidden="1" w:unhideWhenUsed="1"/>
-    <w:lsdException w:name="Note Level 7" w:semiHidden="1" w:unhideWhenUsed="1"/>
-    <w:lsdException w:name="Note Level 8" w:semiHidden="1" w:unhideWhenUsed="1"/>
-    <w:lsdException w:name="Note Level 9" w:semiHidden="1" w:unhideWhenUsed="1"/>
-    <w:lsdException w:name="Placeholder Text" w:semiHidden="1"/>
-    <w:lsdException w:name="No Spacing" w:uiPriority="1" w:qFormat="1"/>
-    <w:lsdException w:name="Light Shading" w:uiPriority="60"/>
-    <w:lsdException w:name="Light List" w:uiPriority="61"/>
-    <w:lsdException w:name="Light Grid" w:uiPriority="62"/>
-    <w:lsdException w:name="Medium Shading 1" w:uiPriority="63"/>
-    <w:lsdException w:name="Medium Shading 2" w:uiPriority="64"/>
-    <w:lsdException w:name="Medium List 1" w:uiPriority="65"/>
-    <w:lsdException w:name="Medium List 2" w:uiPriority="66"/>
-    <w:lsdException w:name="Medium Grid 1" w:uiPriority="67"/>
-    <w:lsdException w:name="Medium Grid 2" w:uiPriority="68"/>
-    <w:lsdException w:name="Medium Grid 3" w:uiPriority="69"/>
-    <w:lsdException w:name="Dark List" w:uiPriority="70"/>
-    <w:lsdException w:name="Colorful Shading" w:uiPriority="71"/>
-    <w:lsdException w:name="Colorful List" w:uiPriority="72"/>
-    <w:lsdException w:name="Colorful Grid" w:uiPriority="73"/>
-    <w:lsdException w:name="Light Shading Accent 1" w:uiPriority="60"/>
-    <w:lsdException w:name="Light List Accent 1" w:uiPriority="61"/>
-    <w:lsdException w:name="Light Grid Accent 1" w:uiPriority="62"/>
-    <w:lsdException w:name="Medium Shading 1 Accent 1" w:uiPriority="63"/>
-    <w:lsdException w:name="Medium Shading 2 Accent 1" w:uiPriority="64"/>
-    <w:lsdException w:name="Medium List 1 Accent 1" w:uiPriority="65"/>
-    <w:lsdException w:name="Revision" w:semiHidden="1"/>
-    <w:lsdException w:name="List Paragraph" w:uiPriority="34" w:qFormat="1"/>
-    <w:lsdException w:name="Quote" w:uiPriority="29" w:qFormat="1"/>
-    <w:lsdException w:name="Intense Quote" w:uiPriority="30" w:qFormat="1"/>
-    <w:lsdException w:name="Medium List 2 Accent 1" w:uiPriority="66"/>
-    <w:lsdException w:name="Medium Grid 1 Accent 1" w:uiPriority="67"/>
-    <w:lsdException w:name="Medium Grid 2 Accent 1" w:uiPriority="68"/>
-    <w:lsdException w:name="Medium Grid 3 Accent 1" w:uiPriority="69"/>
-    <w:lsdException w:name="Dark List Accent 1" w:uiPriority="70"/>
-    <w:lsdException w:name="Colorful Shading Accent 1" w:uiPriority="71"/>
-    <w:lsdException w:name="Colorful List Accent 1" w:uiPriority="72"/>
-    <w:lsdException w:name="Colorful Grid Accent 1" w:uiPriority="73"/>
-    <w:lsdException w:name="Light Shading Accent 2" w:uiPriority="60"/>
-    <w:lsdException w:name="Light List Accent 2" w:uiPriority="61"/>
-    <w:lsdException w:name="Light Grid Accent 2" w:uiPriority="62"/>
-    <w:lsdException w:name="Medium Shading 1 Accent 2" w:uiPriority="63"/>
-    <w:lsdException w:name="Medium Shading 2 Accent 2" w:uiPriority="64"/>
-    <w:lsdException w:name="Medium List 1 Accent 2" w:uiPriority="65"/>
-    <w:lsdException w:name="Medium List 2 Accent 2" w:uiPriority="66"/>
-    <w:lsdException w:name="Medium Grid 1 Accent 2" w:uiPriority="67"/>
-    <w:lsdException w:name="Medium Grid 2 Accent 2" w:uiPriority="68"/>
-    <w:lsdException w:name="Medium Grid 3 Accent 2" w:uiPriority="69"/>
-    <w:lsdException w:name="Dark List Accent 2" w:uiPriority="70"/>
-    <w:lsdException w:name="Colorful Shading Accent 2" w:uiPriority="71"/>
-    <w:lsdException w:name="Colorful List Accent 2" w:uiPriority="72"/>
-    <w:lsdException w:name="Colorful Grid Accent 2" w:uiPriority="73"/>
-    <w:lsdException w:name="Light Shading Accent 3" w:uiPriority="60"/>
-    <w:lsdException w:name="Light List Accent 3" w:uiPriority="61"/>
-    <w:lsdException w:name="Light Grid Accent 3" w:uiPriority="62"/>
-    <w:lsdException w:name="Medium Shading 1 Accent 3" w:uiPriority="63"/>
-    <w:lsdException w:name="Medium Shading 2 Accent 3" w:uiPriority="64"/>
-    <w:lsdException w:name="Medium List 1 Accent 3" w:uiPriority="65"/>
-    <w:lsdException w:name="Medium List 2 Accent 3" w:uiPriority="66"/>
-    <w:lsdException w:name="Medium Grid 1 Accent 3" w:uiPriority="67"/>
-    <w:lsdException w:name="Medium Grid 2 Accent 3" w:uiPriority="68"/>
-    <w:lsdException w:name="Medium Grid 3 Accent 3" w:uiPriority="69"/>
-    <w:lsdException w:name="Dark List Accent 3" w:uiPriority="70"/>
-    <w:lsdException w:name="Colorful Shading Accent 3" w:uiPriority="71"/>
-    <w:lsdException w:name="Colorful List Accent 3" w:uiPriority="72"/>
-    <w:lsdException w:name="Colorful Grid Accent 3" w:uiPriority="73"/>
-    <w:lsdException w:name="Light Shading Accent 4" w:uiPriority="60"/>
-    <w:lsdException w:name="Light List Accent 4" w:uiPriority="61"/>
-    <w:lsdException w:name="Light Grid Accent 4" w:uiPriority="62"/>
-    <w:lsdException w:name="Medium Shading 1 Accent 4" w:uiPriority="63"/>
-    <w:lsdException w:name="Medium Shading 2 Accent 4" w:uiPriority="64"/>
-    <w:lsdException w:name="Medium List 1 Accent 4" w:uiPriority="65"/>
-    <w:lsdException w:name="Medium List 2 Accent 4" w:uiPriority="66"/>
-    <w:lsdException w:name="Medium Grid 1 Accent 4" w:uiPriority="67"/>
-    <w:lsdException w:name="Medium Grid 2 Accent 4" w:uiPriority="68"/>
-    <w:lsdException w:name="Medium Grid 3 Accent 4" w:uiPriority="69"/>
-    <w:lsdException w:name="Dark List Accent 4" w:uiPriority="70"/>
-    <w:lsdException w:name="Colorful Shading Accent 4" w:uiPriority="71"/>
-    <w:lsdException w:name="Colorful List Accent 4" w:uiPriority="72"/>
-    <w:lsdException w:name="Colorful Grid Accent 4" w:uiPriority="73"/>
-    <w:lsdException w:name="Light Shading Accent 5" w:uiPriority="60"/>
-    <w:lsdException w:name="Light List Accent 5" w:uiPriority="61"/>
-    <w:lsdException w:name="Light Grid Accent 5" w:uiPriority="62"/>
-    <w:lsdException w:name="Medium Shading 1 Accent 5" w:uiPriority="63"/>
-    <w:lsdException w:name="Medium Shading 2 Accent 5" w:uiPriority="64"/>
-    <w:lsdException w:name="Medium List 1 Accent 5" w:uiPriority="65"/>
-    <w:lsdException w:name="Medium List 2 Accent 5" w:uiPriority="66"/>
-    <w:lsdException w:name="Medium Grid 1 Accent 5" w:uiPriority="67"/>
-    <w:lsdException w:name="Medium Grid 2 Accent 5" w:uiPriority="68"/>
-    <w:lsdException w:name="Medium Grid 3 Accent 5" w:uiPriority="69"/>
-    <w:lsdException w:name="Dark List Accent 5" w:uiPriority="70"/>
-    <w:lsdException w:name="Colorful Shading Accent 5" w:uiPriority="71"/>
-    <w:lsdException w:name="Colorful List Accent 5" w:uiPriority="72"/>
-    <w:lsdException w:name="Colorful Grid Accent 5" w:uiPriority="73"/>
-    <w:lsdException w:name="Light Shading Accent 6" w:uiPriority="60"/>
-    <w:lsdException w:name="Light List Accent 6" w:uiPriority="61"/>
-    <w:lsdException w:name="Light Grid Accent 6" w:uiPriority="62"/>
-    <w:lsdException w:name="Medium Shading 1 Accent 6" w:uiPriority="63"/>
-    <w:lsdException w:name="Medium Shading 2 Accent 6" w:uiPriority="64"/>
-    <w:lsdException w:name="Medium List 1 Accent 6" w:uiPriority="65"/>
-    <w:lsdException w:name="Medium List 2 Accent 6" w:uiPriority="66"/>
-    <w:lsdException w:name="Medium Grid 1 Accent 6" w:uiPriority="67"/>
-    <w:lsdException w:name="Medium Grid 2 Accent 6" w:uiPriority="68"/>
-    <w:lsdException w:name="Medium Grid 3 Accent 6" w:uiPriority="69"/>
-    <w:lsdException w:name="Dark List Accent 6" w:uiPriority="70"/>
-    <w:lsdException w:name="Colorful Shading Accent 6" w:uiPriority="71"/>
-    <w:lsdException w:name="Colorful List Accent 6" w:uiPriority="72"/>
-    <w:lsdException w:name="Colorful Grid Accent 6" w:uiPriority="73"/>
-    <w:lsdException w:name="Subtle Emphasis" w:uiPriority="19" w:qFormat="1"/>
-    <w:lsdException w:name="Intense Emphasis" w:uiPriority="21" w:qFormat="1"/>
-    <w:lsdException w:name="Subtle Reference" w:uiPriority="31" w:qFormat="1"/>
-    <w:lsdException w:name="Intense Reference" w:uiPriority="32" w:qFormat="1"/>
-    <w:lsdException w:name="Book Title" w:uiPriority="33" w:qFormat="1"/>
-    <w:lsdException w:name="Bibliography" w:semiHidden="1" w:uiPriority="37" w:unhideWhenUsed="1"/>
-    <w:lsdException w:name="TOC Heading" w:semiHidden="1" w:uiPriority="39" w:unhideWhenUsed="1" w:qFormat="1"/>
-    <w:lsdException w:name="Plain Table 1" w:uiPriority="41"/>
-    <w:lsdException w:name="Plain Table 2" w:uiPriority="42"/>
-    <w:lsdException w:name="Plain Table 3" w:uiPriority="43"/>
-    <w:lsdException w:name="Plain Table 4" w:uiPriority="44"/>
-    <w:lsdException w:name="Plain Table 5" w:uiPriority="45"/>
-    <w:lsdException w:name="Grid Table Light" w:uiPriority="40"/>
-    <w:lsdException w:name="Grid Table 1 Light" w:uiPriority="46"/>
-    <w:lsdException w:name="Grid Table 2" w:uiPriority="47"/>
-    <w:lsdException w:name="Grid Table 3" w:uiPriority="48"/>
-    <w:lsdException w:name="Grid Table 4" w:uiPriority="49"/>
-    <w:lsdException w:name="Grid Table 5 Dark" w:uiPriority="50"/>
-    <w:lsdException w:name="Grid Table 6 Colorful" w:uiPriority="51"/>
-    <w:lsdException w:name="Grid Table 7 Colorful" w:uiPriority="52"/>
-    <w:lsdException w:name="Grid Table 1 Light Accent 1" w:uiPriority="46"/>
-    <w:lsdException w:name="Grid Table 2 Accent 1" w:uiPriority="47"/>
-    <w:lsdException w:name="Grid Table 3 Accent 1" w:uiPriority="48"/>
-    <w:lsdException w:name="Grid Table 4 Accent 1" w:uiPriority="49"/>
-    <w:lsdException w:name="Grid Table 5 Dark Accent 1" w:uiPriority="50"/>
-    <w:lsdException w:name="Grid Table 6 Colorful Accent 1" w:uiPriority="51"/>
-    <w:lsdException w:name="Grid Table 7 Colorful Accent 1" w:uiPriority="52"/>
-    <w:lsdException w:name="Grid Table 1 Light Accent 2" w:uiPriority="46"/>
-    <w:lsdException w:name="Grid Table 2 Accent 2" w:uiPriority="47"/>
-    <w:lsdException w:name="Grid Table 3 Accent 2" w:uiPriority="48"/>
-    <w:lsdException w:name="Grid Table 4 Accent 2" w:uiPriority="49"/>
-    <w:lsdException w:name="Grid Table 5 Dark Accent 2" w:uiPriority="50"/>
-    <w:lsdException w:name="Grid Table 6 Colorful Accent 2" w:uiPriority="51"/>
-    <w:lsdException w:name="Grid Table 7 Colorful Accent 2" w:uiPriority="52"/>
-    <w:lsdException w:name="Grid Table 1 Light Accent 3" w:uiPriority="46"/>
-    <w:lsdException w:name="Grid Table 2 Accent 3" w:uiPriority="47"/>
-    <w:lsdException w:name="Grid Table 3 Accent 3" w:uiPriority="48"/>
-    <w:lsdException w:name="Grid Table 4 Accent 3" w:uiPriority="49"/>
-    <w:lsdException w:name="Grid Table 5 Dark Accent 3" w:uiPriority="50"/>
-    <w:lsdException w:name="Grid Table 6 Colorful Accent 3" w:uiPriority="51"/>
-    <w:lsdException w:name="Grid Table 7 Colorful Accent 3" w:uiPriority="52"/>
-    <w:lsdException w:name="Grid Table 1 Light Accent 4" w:uiPriority="46"/>
-    <w:lsdException w:name="Grid Table 2 Accent 4" w:uiPriority="47"/>
-    <w:lsdException w:name="Grid Table 3 Accent 4" w:uiPriority="48"/>
-    <w:lsdException w:name="Grid Table 4 Accent 4" w:uiPriority="49"/>
-    <w:lsdException w:name="Grid Table 5 Dark Accent 4" w:uiPriority="50"/>
-    <w:lsdException w:name="Grid Table 6 Colorful Accent 4" w:uiPriority="51"/>
-    <w:lsdException w:name="Grid Table 7 Colorful Accent 4" w:uiPriority="52"/>
-    <w:lsdException w:name="Grid Table 1 Light Accent 5" w:uiPriority="46"/>
-    <w:lsdException w:name="Grid Table 2 Accent 5" w:uiPriority="47"/>
-    <w:lsdException w:name="Grid Table 3 Accent 5" w:uiPriority="48"/>
-    <w:lsdException w:name="Grid Table 4 Accent 5" w:uiPriority="49"/>
-    <w:lsdException w:name="Grid Table 5 Dark Accent 5" w:uiPriority="50"/>
-    <w:lsdException w:name="Grid Table 6 Colorful Accent 5" w:uiPriority="51"/>
-    <w:lsdException w:name="Grid Table 7 Colorful Accent 5" w:uiPriority="52"/>
-    <w:lsdException w:name="Grid Table 1 Light Accent 6" w:uiPriority="46"/>
-    <w:lsdException w:name="Grid Table 2 Accent 6" w:uiPriority="47"/>
-    <w:lsdException w:name="Grid Table 3 Accent 6" w:uiPriority="48"/>
-    <w:lsdException w:name="Grid Table 4 Accent 6" w:uiPriority="49"/>
-    <w:lsdException w:name="Grid Table 5 Dark Accent 6" w:uiPriority="50"/>
-    <w:lsdException w:name="Grid Table 6 Colorful Accent 6" w:uiPriority="51"/>
-    <w:lsdException w:name="Grid Table 7 Colorful Accent 6" w:uiPriority="52"/>
-    <w:lsdException w:name="List Table 1 Light" w:uiPriority="46"/>
-    <w:lsdException w:name="List Table 2" w:uiPriority="47"/>
-    <w:lsdException w:name="List Table 3" w:uiPriority="48"/>
-    <w:lsdException w:name="List Table 4" w:uiPriority="49"/>
-    <w:lsdException w:name="List Table 5 Dark" w:uiPriority="50"/>
-    <w:lsdException w:name="List Table 6 Colorful" w:uiPriority="51"/>
-    <w:lsdException w:name="List Table 7 Colorful" w:uiPriority="52"/>
-    <w:lsdException w:name="List Table 1 Light Accent 1" w:uiPriority="46"/>
-    <w:lsdException w:name="List Table 2 Accent 1" w:uiPriority="47"/>
-    <w:lsdException w:name="List Table 3 Accent 1" w:uiPriority="48"/>
-    <w:lsdException w:name="List Table 4 Accent 1" w:uiPriority="49"/>
-    <w:lsdException w:name="List Table 5 Dark Accent 1" w:uiPriority="50"/>
-    <w:lsdException w:name="List Table 6 Colorful Accent 1" w:uiPriority="51"/>
-    <w:lsdException w:name="List Table 7 Colorful Accent 1" w:uiPriority="52"/>
-    <w:lsdException w:name="List Table 1 Light Accent 2" w:uiPriority="46"/>
-    <w:lsdException w:name="List Table 2 Accent 2" w:uiPriority="47"/>
-    <w:lsdException w:name="List Table 3 Accent 2" w:uiPriority="48"/>
-    <w:lsdException w:name="List Table 4 Accent 2" w:uiPriority="49"/>
-    <w:lsdException w:name="List Table 5 Dark Accent 2" w:uiPriority="50"/>
-    <w:lsdException w:name="List Table 6 Colorful Accent 2" w:uiPriority="51"/>
-    <w:lsdException w:name="List Table 7 Colorful Accent 2" w:uiPriority="52"/>
-    <w:lsdException w:name="List Table 1 Light Accent 3" w:uiPriority="46"/>
-    <w:lsdException w:name="List Table 2 Accent 3" w:uiPriority="47"/>
-    <w:lsdException w:name="List Table 3 Accent 3" w:uiPriority="48"/>
-    <w:lsdException w:name="List Table 4 Accent 3" w:uiPriority="49"/>
-    <w:lsdException w:name="List Table 5 Dark Accent 3" w:uiPriority="50"/>
-    <w:lsdException w:name="List Table 6 Colorful Accent 3" w:uiPriority="51"/>
-    <w:lsdException w:name="List Table 7 Colorful Accent 3" w:uiPriority="52"/>
-    <w:lsdException w:name="List Table 1 Light Accent 4" w:uiPriority="46"/>
-    <w:lsdException w:name="List Table 2 Accent 4" w:uiPriority="47"/>
-    <w:lsdException w:name="List Table 3 Accent 4" w:uiPriority="48"/>
-    <w:lsdException w:name="List Table 4 Accent 4" w:uiPriority="49"/>
-    <w:lsdException w:name="List Table 5 Dark Accent 4" w:uiPriority="50"/>
-    <w:lsdException w:name="List Table 6 Colorful Accent 4" w:uiPriority="51"/>
-    <w:lsdException w:name="List Table 7 Colorful Accent 4" w:uiPriority="52"/>
-    <w:lsdException w:name="List Table 1 Light Accent 5" w:uiPriority="46"/>
-    <w:lsdException w:name="List Table 2 Accent 5" w:uiPriority="47"/>
-    <w:lsdException w:name="List Table 3 Accent 5" w:uiPriority="48"/>
-    <w:lsdException w:name="List Table 4 Accent 5" w:uiPriority="49"/>
-    <w:lsdException w:name="List Table 5 Dark Accent 5" w:uiPriority="50"/>
-    <w:lsdException w:name="List Table 6 Colorful Accent 5" w:uiPriority="51"/>
-    <w:lsdException w:name="List Table 7 Colorful Accent 5" w:uiPriority="52"/>
-    <w:lsdException w:name="List Table 1 Light Accent 6" w:uiPriority="46"/>
-    <w:lsdException w:name="List Table 2 Accent 6" w:uiPriority="47"/>
-    <w:lsdException w:name="List Table 3 Accent 6" w:uiPriority="48"/>
-    <w:lsdException w:name="List Table 4 Accent 6" w:uiPriority="49"/>
-    <w:lsdException w:name="List Table 5 Dark Accent 6" w:uiPriority="50"/>
-    <w:lsdException w:name="List Table 6 Colorful Accent 6" w:uiPriority="51"/>
-    <w:lsdException w:name="List Table 7 Colorful Accent 6" w:uiPriority="52"/>
-    <w:lsdException w:name="Mention" w:semiHidden="1" w:unhideWhenUsed="1"/>
-    <w:lsdException w:name="Smart Hyperlink" w:semiHidden="1" w:unhideWhenUsed="1"/>
-  </w:latentStyles>
-  <w:style w:type="paragraph" w:default="1" w:styleId="Normal">
-    <w:name w:val="Normal"/>
-    <w:qFormat/>
-  </w:style>
-  <w:style w:type="character" w:default="1" w:styleId="DefaultParagraphFont">
-    <w:name w:val="Default Paragraph Font"/>
-    <w:uiPriority w:val="1"/>
-    <w:semiHidden/>
-    <w:unhideWhenUsed/>
-  </w:style>
-  <w:style w:type="table" w:default="1" w:styleId="TableNormal">
-    <w:name w:val="Normal Table"/>
-    <w:uiPriority w:val="99"/>
-    <w:semiHidden/>
-    <w:unhideWhenUsed/>
-    <w:tblPr>
-      <w:tblInd w:w="0" w:type="dxa"/>
-      <w:tblCellMar>
-        <w:top w:w="0" w:type="dxa"/>
-        <w:left w:w="108" w:type="dxa"/>
-        <w:bottom w:w="0" w:type="dxa"/>
-        <w:right w:w="108" w:type="dxa"/>
-      </w:tblCellMar>
-    </w:tblPr>
-  </w:style>
-  <w:style w:type="numbering" w:default="1" w:styleId="NoList">
-    <w:name w:val="No List"/>
-    <w:uiPriority w:val="99"/>
-    <w:semiHidden/>
-    <w:unhideWhenUsed/>
-  </w:style>
-  <w:style w:type="paragraph" w:customStyle="1" w:styleId="AFBE49B7C95BCA4DB55E21054D25F4C2">
-    <w:name w:val="AFBE49B7C95BCA4DB55E21054D25F4C2"/>
-  </w:style>
-  <w:style w:type="paragraph" w:customStyle="1" w:styleId="4908F00C839E9141AA2468D1A8FCDE62">
-    <w:name w:val="4908F00C839E9141AA2468D1A8FCDE62"/>
-  </w:style>
-  <w:style w:type="paragraph" w:customStyle="1" w:styleId="0F13394E2DED2E4CAC2EEF267470E179">
-    <w:name w:val="0F13394E2DED2E4CAC2EEF267470E179"/>
-  </w:style>
-  <w:style w:type="paragraph" w:customStyle="1" w:styleId="1484CBEA24C2404D8D98FC1628FBCF31">
-    <w:name w:val="1484CBEA24C2404D8D98FC1628FBCF31"/>
-  </w:style>
-</w:styles>
-</file>
-
-<file path=word/glossary/webSettings.xml><?xml version="1.0" encoding="utf-8"?>
-<w:webSettings xmlns:mc="http://schemas.openxmlformats.org/markup-compatibility/2006" xmlns:r="http://schemas.openxmlformats.org/officeDocument/2006/relationships" xmlns:w="http://schemas.openxmlformats.org/wordprocessingml/2006/main" xmlns:w14="http://schemas.microsoft.com/office/word/2010/wordml" xmlns:w15="http://schemas.microsoft.com/office/word/2012/wordml" mc:Ignorable="w14 w15">
-  <w:allowPNG/>
-  <w:doNotSaveAsSingleFile/>
-  <w:pixelsPerInch w:val="96"/>
-</w:webSettings>
-</file>
-
 <file path=word/theme/theme1.xml><?xml version="1.0" encoding="utf-8"?>
 <a:theme xmlns:a="http://schemas.openxmlformats.org/drawingml/2006/main" name="Office Theme">
   <a:themeElements>

</xml_diff>